<commit_message>
Se modificaron los formatos
</commit_message>
<xml_diff>
--- a/staticfiles/formatos/PAGARÉ Formato.docx
+++ b/staticfiles/formatos/PAGARÉ Formato.docx
@@ -4,54 +4,6 @@
   <w:body>
     <w:p>
       <w:pPr>
-        <w:jc w:val="center"/>
-        <w:rPr>
-          <w:b/>
-          <w:bCs/>
-          <w:sz w:val="32"/>
-          <w:szCs w:val="32"/>
-          <w:lang w:val="es-ES_tradnl"/>
-        </w:rPr>
-      </w:pPr>
-    </w:p>
-    <w:p>
-      <w:pPr>
-        <w:jc w:val="center"/>
-        <w:rPr>
-          <w:b/>
-          <w:bCs/>
-          <w:sz w:val="32"/>
-          <w:szCs w:val="32"/>
-          <w:lang w:val="es-ES_tradnl"/>
-        </w:rPr>
-      </w:pPr>
-      <w:r>
-        <w:rPr>
-          <w:b/>
-          <w:bCs/>
-          <w:sz w:val="32"/>
-          <w:szCs w:val="32"/>
-          <w:lang w:val="es-ES_tradnl"/>
-        </w:rPr>
-        <w:t>PAGARÉ</w:t>
-      </w:r>
-    </w:p>
-    <w:p>
-      <w:pPr>
-        <w:rPr>
-          <w:lang w:val="es-ES_tradnl"/>
-        </w:rPr>
-      </w:pPr>
-    </w:p>
-    <w:p>
-      <w:pPr>
-        <w:rPr>
-          <w:lang w:val="es-ES_tradnl"/>
-        </w:rPr>
-      </w:pPr>
-    </w:p>
-    <w:p>
-      <w:pPr>
         <w:rPr>
           <w:lang w:val="es-ES_tradnl"/>
         </w:rPr>
@@ -663,7 +615,7 @@
         <w:sectPr>
           <w:headerReference w:type="default" r:id="rId7"/>
           <w:pgSz w:w="12240" w:h="15840"/>
-          <w:pgMar w:top="1417" w:right="1701" w:bottom="1417" w:left="1701" w:header="708" w:footer="708" w:gutter="0"/>
+          <w:pgMar w:top="1417" w:right="1701" w:bottom="1417" w:left="1701" w:header="2324" w:footer="708" w:gutter="0"/>
           <w:cols w:space="708"/>
           <w:docGrid w:linePitch="360"/>
         </w:sectPr>
@@ -923,53 +875,410 @@
   <w:p>
     <w:pPr>
       <w:pStyle w:val="Encabezado"/>
+      <w:tabs>
+        <w:tab w:val="clear" w:pos="4419"/>
+        <w:tab w:val="clear" w:pos="8838"/>
+        <w:tab w:val="left" w:pos="7625"/>
+      </w:tabs>
     </w:pPr>
     <w:r>
       <w:rPr>
         <w:noProof/>
       </w:rPr>
-      <w:drawing>
-        <wp:inline distT="0" distB="0" distL="0" distR="0">
-          <wp:extent cx="1876428" cy="428625"/>
-          <wp:effectExtent l="0" t="0" r="3175" b="3175"/>
-          <wp:docPr id="1219554710" name="Imagen 2"/>
-          <wp:cNvGraphicFramePr>
-            <a:graphicFrameLocks xmlns:a="http://schemas.openxmlformats.org/drawingml/2006/main" noChangeAspect="1"/>
-          </wp:cNvGraphicFramePr>
-          <a:graphic xmlns:a="http://schemas.openxmlformats.org/drawingml/2006/main">
-            <a:graphicData uri="http://schemas.openxmlformats.org/drawingml/2006/picture">
-              <pic:pic xmlns:pic="http://schemas.openxmlformats.org/drawingml/2006/picture">
-                <pic:nvPicPr>
-                  <pic:cNvPr id="1219554710" name="Imagen 1219554710"/>
-                  <pic:cNvPicPr/>
-                </pic:nvPicPr>
-                <pic:blipFill>
-                  <a:blip r:embed="rId1">
-                    <a:extLst>
-                      <a:ext uri="{28A0092B-C50C-407E-A947-70E740481C1C}">
-                        <a14:useLocalDpi xmlns:a14="http://schemas.microsoft.com/office/drawing/2010/main" val="0"/>
-                      </a:ext>
-                    </a:extLst>
-                  </a:blip>
-                  <a:stretch>
-                    <a:fillRect/>
-                  </a:stretch>
-                </pic:blipFill>
-                <pic:spPr>
-                  <a:xfrm>
-                    <a:off x="0" y="0"/>
-                    <a:ext cx="1976108" cy="451395"/>
-                  </a:xfrm>
-                  <a:prstGeom prst="rect">
-                    <a:avLst/>
-                  </a:prstGeom>
-                </pic:spPr>
-              </pic:pic>
-            </a:graphicData>
-          </a:graphic>
-        </wp:inline>
-      </w:drawing>
+      <mc:AlternateContent>
+        <mc:Choice Requires="wps">
+          <w:drawing>
+            <wp:anchor distT="0" distB="0" distL="114300" distR="114300" simplePos="0" relativeHeight="251660288" behindDoc="0" locked="0" layoutInCell="1" allowOverlap="1" wp14:anchorId="03778897" wp14:editId="1BBFCE3E">
+              <wp:simplePos x="0" y="0"/>
+              <wp:positionH relativeFrom="column">
+                <wp:posOffset>1113384</wp:posOffset>
+              </wp:positionH>
+              <wp:positionV relativeFrom="paragraph">
+                <wp:posOffset>-842645</wp:posOffset>
+              </wp:positionV>
+              <wp:extent cx="4623435" cy="498475"/>
+              <wp:effectExtent l="0" t="0" r="0" b="0"/>
+              <wp:wrapNone/>
+              <wp:docPr id="930904086" name="Cuadro de texto 1"/>
+              <wp:cNvGraphicFramePr/>
+              <a:graphic xmlns:a="http://schemas.openxmlformats.org/drawingml/2006/main">
+                <a:graphicData uri="http://schemas.microsoft.com/office/word/2010/wordprocessingShape">
+                  <wps:wsp>
+                    <wps:cNvSpPr txBox="1"/>
+                    <wps:spPr>
+                      <a:xfrm>
+                        <a:off x="0" y="0"/>
+                        <a:ext cx="4623435" cy="498475"/>
+                      </a:xfrm>
+                      <a:prstGeom prst="rect">
+                        <a:avLst/>
+                      </a:prstGeom>
+                      <a:noFill/>
+                      <a:ln w="6350">
+                        <a:noFill/>
+                      </a:ln>
+                    </wps:spPr>
+                    <wps:txbx>
+                      <w:txbxContent>
+                        <w:p>
+                          <w:pPr>
+                            <w:jc w:val="center"/>
+                          </w:pPr>
+                          <w:r>
+                            <w:rPr>
+                              <w:rFonts w:cs="Times New Roman (Cuerpo en alfa"/>
+                              <w:b/>
+                              <w:bCs/>
+                              <w:spacing w:val="10"/>
+                              <w:sz w:val="51"/>
+                              <w:szCs w:val="51"/>
+                              <w:lang w:val="es-ES_tradnl"/>
+                            </w:rPr>
+                            <w:t>PAGARÉ</w:t>
+                          </w:r>
+                        </w:p>
+                      </w:txbxContent>
+                    </wps:txbx>
+                    <wps:bodyPr rot="0" spcFirstLastPara="0" vertOverflow="overflow" horzOverflow="overflow" vert="horz" wrap="square" lIns="91440" tIns="45720" rIns="91440" bIns="45720" numCol="1" spcCol="0" rtlCol="0" fromWordArt="0" anchor="t" anchorCtr="0" forceAA="0" compatLnSpc="1">
+                      <a:prstTxWarp prst="textNoShape">
+                        <a:avLst/>
+                      </a:prstTxWarp>
+                      <a:noAutofit/>
+                    </wps:bodyPr>
+                  </wps:wsp>
+                </a:graphicData>
+              </a:graphic>
+            </wp:anchor>
+          </w:drawing>
+        </mc:Choice>
+        <mc:Fallback>
+          <w:pict>
+            <v:shapetype w14:anchorId="03778897" id="_x0000_t202" coordsize="21600,21600" o:spt="202" path="m,l,21600r21600,l21600,xe">
+              <v:stroke joinstyle="miter"/>
+              <v:path gradientshapeok="t" o:connecttype="rect"/>
+            </v:shapetype>
+            <v:shape id="Cuadro de texto 1" o:spid="_x0000_s1026" type="#_x0000_t202" style="position:absolute;margin-left:87.65pt;margin-top:-66.35pt;width:364.05pt;height:39.25pt;z-index:251660288;visibility:visible;mso-wrap-style:square;mso-wrap-distance-left:9pt;mso-wrap-distance-top:0;mso-wrap-distance-right:9pt;mso-wrap-distance-bottom:0;mso-position-horizontal:absolute;mso-position-horizontal-relative:text;mso-position-vertical:absolute;mso-position-vertical-relative:text;v-text-anchor:top" o:gfxdata="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" filled="f" stroked="f" strokeweight=".5pt">
+              <v:textbox>
+                <w:txbxContent>
+                  <w:p>
+                    <w:pPr>
+                      <w:jc w:val="center"/>
+                    </w:pPr>
+                    <w:r>
+                      <w:rPr>
+                        <w:rFonts w:cs="Times New Roman (Cuerpo en alfa"/>
+                        <w:b/>
+                        <w:bCs/>
+                        <w:spacing w:val="10"/>
+                        <w:sz w:val="51"/>
+                        <w:szCs w:val="51"/>
+                        <w:lang w:val="es-ES_tradnl"/>
+                      </w:rPr>
+                      <w:t>PAGARÉ</w:t>
+                    </w:r>
+                  </w:p>
+                </w:txbxContent>
+              </v:textbox>
+            </v:shape>
+          </w:pict>
+        </mc:Fallback>
+      </mc:AlternateContent>
     </w:r>
+    <w:r>
+      <w:rPr>
+        <w:noProof/>
+      </w:rPr>
+      <mc:AlternateContent>
+        <mc:Choice Requires="wpg">
+          <w:drawing>
+            <wp:anchor distT="0" distB="0" distL="114300" distR="114300" simplePos="0" relativeHeight="251659264" behindDoc="1" locked="0" layoutInCell="0" allowOverlap="1" wp14:anchorId="2857DBA5" wp14:editId="4D92087B">
+              <wp:simplePos x="0" y="0"/>
+              <wp:positionH relativeFrom="page">
+                <wp:posOffset>309879</wp:posOffset>
+              </wp:positionH>
+              <wp:positionV relativeFrom="paragraph">
+                <wp:posOffset>-1462059</wp:posOffset>
+              </wp:positionV>
+              <wp:extent cx="7442200" cy="1648814"/>
+              <wp:effectExtent l="0" t="0" r="0" b="2540"/>
+              <wp:wrapNone/>
+              <wp:docPr id="1" name="drawingObject1"/>
+              <wp:cNvGraphicFramePr/>
+              <a:graphic xmlns:a="http://schemas.openxmlformats.org/drawingml/2006/main">
+                <a:graphicData uri="http://schemas.microsoft.com/office/word/2010/wordprocessingGroup">
+                  <wpg:wgp>
+                    <wpg:cNvGrpSpPr/>
+                    <wpg:grpSpPr>
+                      <a:xfrm>
+                        <a:off x="0" y="0"/>
+                        <a:ext cx="7442200" cy="1648814"/>
+                        <a:chOff x="0" y="0"/>
+                        <a:chExt cx="7442200" cy="1648814"/>
+                      </a:xfrm>
+                      <a:noFill/>
+                    </wpg:grpSpPr>
+                    <wps:wsp>
+                      <wps:cNvPr id="2" name="Shape 2"/>
+                      <wps:cNvSpPr/>
+                      <wps:spPr>
+                        <a:xfrm>
+                          <a:off x="1076363" y="0"/>
+                          <a:ext cx="1059757" cy="895380"/>
+                        </a:xfrm>
+                        <a:custGeom>
+                          <a:avLst/>
+                          <a:gdLst/>
+                          <a:ahLst/>
+                          <a:cxnLst/>
+                          <a:rect l="0" t="0" r="0" b="0"/>
+                          <a:pathLst>
+                            <a:path w="1059757" h="895380">
+                              <a:moveTo>
+                                <a:pt x="199186" y="0"/>
+                              </a:moveTo>
+                              <a:lnTo>
+                                <a:pt x="0" y="443063"/>
+                              </a:lnTo>
+                              <a:lnTo>
+                                <a:pt x="476342" y="657209"/>
+                              </a:lnTo>
+                              <a:lnTo>
+                                <a:pt x="369269" y="895380"/>
+                              </a:lnTo>
+                              <a:lnTo>
+                                <a:pt x="1059757" y="633184"/>
+                              </a:lnTo>
+                              <a:lnTo>
+                                <a:pt x="1059757" y="633183"/>
+                              </a:lnTo>
+                              <a:lnTo>
+                                <a:pt x="819322" y="0"/>
+                              </a:lnTo>
+                              <a:lnTo>
+                                <a:pt x="771800" y="0"/>
+                              </a:lnTo>
+                              <a:lnTo>
+                                <a:pt x="690490" y="180866"/>
+                              </a:lnTo>
+                              <a:lnTo>
+                                <a:pt x="288173" y="0"/>
+                              </a:lnTo>
+                              <a:lnTo>
+                                <a:pt x="199186" y="0"/>
+                              </a:lnTo>
+                              <a:close/>
+                            </a:path>
+                          </a:pathLst>
+                        </a:custGeom>
+                        <a:solidFill>
+                          <a:srgbClr val="737373"/>
+                        </a:solidFill>
+                      </wps:spPr>
+                      <wps:bodyPr vertOverflow="overflow" horzOverflow="overflow" vert="horz" lIns="91440" tIns="45720" rIns="91440" bIns="45720" anchor="t"/>
+                    </wps:wsp>
+                    <wps:wsp>
+                      <wps:cNvPr id="3" name="Shape 3"/>
+                      <wps:cNvSpPr/>
+                      <wps:spPr>
+                        <a:xfrm>
+                          <a:off x="1881734" y="487822"/>
+                          <a:ext cx="5560465" cy="733793"/>
+                        </a:xfrm>
+                        <a:custGeom>
+                          <a:avLst/>
+                          <a:gdLst/>
+                          <a:ahLst/>
+                          <a:cxnLst/>
+                          <a:rect l="0" t="0" r="0" b="0"/>
+                          <a:pathLst>
+                            <a:path w="5560465" h="733793">
+                              <a:moveTo>
+                                <a:pt x="0" y="733793"/>
+                              </a:moveTo>
+                              <a:lnTo>
+                                <a:pt x="0" y="0"/>
+                              </a:lnTo>
+                              <a:lnTo>
+                                <a:pt x="5560465" y="0"/>
+                              </a:lnTo>
+                              <a:lnTo>
+                                <a:pt x="5560465" y="733793"/>
+                              </a:lnTo>
+                              <a:lnTo>
+                                <a:pt x="0" y="733793"/>
+                              </a:lnTo>
+                              <a:close/>
+                            </a:path>
+                          </a:pathLst>
+                        </a:custGeom>
+                        <a:solidFill>
+                          <a:srgbClr val="D9D9D9"/>
+                        </a:solidFill>
+                      </wps:spPr>
+                      <wps:bodyPr vertOverflow="overflow" horzOverflow="overflow" vert="horz" lIns="91440" tIns="45720" rIns="91440" bIns="45720" anchor="t"/>
+                    </wps:wsp>
+                    <wps:wsp>
+                      <wps:cNvPr id="4" name="Shape 4"/>
+                      <wps:cNvSpPr/>
+                      <wps:spPr>
+                        <a:xfrm>
+                          <a:off x="0" y="487822"/>
+                          <a:ext cx="727078" cy="733793"/>
+                        </a:xfrm>
+                        <a:custGeom>
+                          <a:avLst/>
+                          <a:gdLst/>
+                          <a:ahLst/>
+                          <a:cxnLst/>
+                          <a:rect l="0" t="0" r="0" b="0"/>
+                          <a:pathLst>
+                            <a:path w="727078" h="733793">
+                              <a:moveTo>
+                                <a:pt x="0" y="733793"/>
+                              </a:moveTo>
+                              <a:lnTo>
+                                <a:pt x="0" y="0"/>
+                              </a:lnTo>
+                              <a:lnTo>
+                                <a:pt x="727078" y="0"/>
+                              </a:lnTo>
+                              <a:lnTo>
+                                <a:pt x="727078" y="733793"/>
+                              </a:lnTo>
+                              <a:lnTo>
+                                <a:pt x="0" y="733793"/>
+                              </a:lnTo>
+                              <a:close/>
+                            </a:path>
+                          </a:pathLst>
+                        </a:custGeom>
+                        <a:solidFill>
+                          <a:srgbClr val="D9D9D9"/>
+                        </a:solidFill>
+                      </wps:spPr>
+                      <wps:bodyPr vertOverflow="overflow" horzOverflow="overflow" vert="horz" lIns="91440" tIns="45720" rIns="91440" bIns="45720" anchor="t"/>
+                    </wps:wsp>
+                    <wps:wsp>
+                      <wps:cNvPr id="5" name="Shape 5"/>
+                      <wps:cNvSpPr/>
+                      <wps:spPr>
+                        <a:xfrm>
+                          <a:off x="727078" y="0"/>
+                          <a:ext cx="1154656" cy="1648814"/>
+                        </a:xfrm>
+                        <a:custGeom>
+                          <a:avLst/>
+                          <a:gdLst/>
+                          <a:ahLst/>
+                          <a:cxnLst/>
+                          <a:rect l="0" t="0" r="0" b="0"/>
+                          <a:pathLst>
+                            <a:path w="1154656" h="1648814">
+                              <a:moveTo>
+                                <a:pt x="0" y="0"/>
+                              </a:moveTo>
+                              <a:lnTo>
+                                <a:pt x="0" y="1648814"/>
+                              </a:lnTo>
+                              <a:lnTo>
+                                <a:pt x="1154656" y="1648814"/>
+                              </a:lnTo>
+                              <a:lnTo>
+                                <a:pt x="1154656" y="0"/>
+                              </a:lnTo>
+                              <a:lnTo>
+                                <a:pt x="0" y="0"/>
+                              </a:lnTo>
+                              <a:close/>
+                            </a:path>
+                          </a:pathLst>
+                        </a:custGeom>
+                        <a:solidFill>
+                          <a:srgbClr val="000000"/>
+                        </a:solidFill>
+                      </wps:spPr>
+                      <wps:bodyPr vertOverflow="overflow" horzOverflow="overflow" vert="horz" lIns="91440" tIns="45720" rIns="91440" bIns="45720" anchor="t"/>
+                    </wps:wsp>
+                    <pic:pic xmlns:pic="http://schemas.openxmlformats.org/drawingml/2006/picture">
+                      <pic:nvPicPr>
+                        <pic:cNvPr id="6" name="Picture 6"/>
+                        <pic:cNvPicPr/>
+                      </pic:nvPicPr>
+                      <pic:blipFill>
+                        <a:blip r:embed="rId1"/>
+                        <a:stretch/>
+                      </pic:blipFill>
+                      <pic:spPr>
+                        <a:xfrm>
+                          <a:off x="639989" y="419029"/>
+                          <a:ext cx="1333500" cy="1066800"/>
+                        </a:xfrm>
+                        <a:prstGeom prst="rect">
+                          <a:avLst/>
+                        </a:prstGeom>
+                        <a:noFill/>
+                      </pic:spPr>
+                    </pic:pic>
+                  </wpg:wgp>
+                </a:graphicData>
+              </a:graphic>
+              <wp14:sizeRelV relativeFrom="margin">
+                <wp14:pctHeight>0</wp14:pctHeight>
+              </wp14:sizeRelV>
+            </wp:anchor>
+          </w:drawing>
+        </mc:Choice>
+        <mc:Fallback>
+          <w:pict>
+            <v:group w14:anchorId="0D15B5C0" id="drawingObject1" o:spid="_x0000_s1026" style="position:absolute;margin-left:24.4pt;margin-top:-115.1pt;width:586pt;height:129.85pt;z-index:-251657216;mso-position-horizontal-relative:page;mso-height-relative:margin" coordsize="74422,16488" o:gfxdata="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" o:allowincell="f">
+              <v:shape id="Shape 2" o:spid="_x0000_s1027" style="position:absolute;left:10763;width:10598;height:8953;visibility:visible;mso-wrap-style:square;v-text-anchor:top" coordsize="1059757,895380" o:gfxdata="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" path="m199186,l,443063,476342,657209,369269,895380,1059757,633184r,-1l819322,,771800,,690490,180866,288173,,199186,xe" fillcolor="#737373" stroked="f">
+                <v:path arrowok="t" textboxrect="0,0,1059757,895380"/>
+              </v:shape>
+              <v:shape id="Shape 3" o:spid="_x0000_s1028" style="position:absolute;left:18817;top:4878;width:55604;height:7338;visibility:visible;mso-wrap-style:square;v-text-anchor:top" coordsize="5560465,733793" o:gfxdata="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" path="m,733793l,,5560465,r,733793l,733793xe" fillcolor="#d9d9d9" stroked="f">
+                <v:path arrowok="t" textboxrect="0,0,5560465,733793"/>
+              </v:shape>
+              <v:shape id="Shape 4" o:spid="_x0000_s1029" style="position:absolute;top:4878;width:7270;height:7338;visibility:visible;mso-wrap-style:square;v-text-anchor:top" coordsize="727078,733793" o:gfxdata="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" path="m,733793l,,727078,r,733793l,733793xe" fillcolor="#d9d9d9" stroked="f">
+                <v:path arrowok="t" textboxrect="0,0,727078,733793"/>
+              </v:shape>
+              <v:shape id="Shape 5" o:spid="_x0000_s1030" style="position:absolute;left:7270;width:11547;height:16488;visibility:visible;mso-wrap-style:square;v-text-anchor:top" coordsize="1154656,1648814" o:gfxdata="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" path="m,l,1648814r1154656,l1154656,,,xe" fillcolor="black" stroked="f">
+                <v:path arrowok="t" textboxrect="0,0,1154656,1648814"/>
+              </v:shape>
+              <v:shapetype id="_x0000_t75" coordsize="21600,21600" o:spt="75" o:preferrelative="t" path="m@4@5l@4@11@9@11@9@5xe" filled="f" stroked="f">
+                <v:stroke joinstyle="miter"/>
+                <v:formulas>
+                  <v:f eqn="if lineDrawn pixelLineWidth 0"/>
+                  <v:f eqn="sum @0 1 0"/>
+                  <v:f eqn="sum 0 0 @1"/>
+                  <v:f eqn="prod @2 1 2"/>
+                  <v:f eqn="prod @3 21600 pixelWidth"/>
+                  <v:f eqn="prod @3 21600 pixelHeight"/>
+                  <v:f eqn="sum @0 0 1"/>
+                  <v:f eqn="prod @6 1 2"/>
+                  <v:f eqn="prod @7 21600 pixelWidth"/>
+                  <v:f eqn="sum @8 21600 0"/>
+                  <v:f eqn="prod @7 21600 pixelHeight"/>
+                  <v:f eqn="sum @10 21600 0"/>
+                </v:formulas>
+                <v:path o:extrusionok="f" gradientshapeok="t" o:connecttype="rect"/>
+                <o:lock v:ext="edit" aspectratio="t"/>
+              </v:shapetype>
+              <v:shape id="Picture 6" o:spid="_x0000_s1031" type="#_x0000_t75" style="position:absolute;left:6399;top:4190;width:13335;height:10668;visibility:visible;mso-wrap-style:square" o:gfxdata="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">
+                <v:imagedata r:id="rId2" o:title=""/>
+              </v:shape>
+              <w10:wrap anchorx="page"/>
+            </v:group>
+          </w:pict>
+        </mc:Fallback>
+      </mc:AlternateContent>
+    </w:r>
+    <w:r>
+      <w:tab/>
+    </w:r>
+  </w:p>
+  <w:p>
+    <w:pPr>
+      <w:pStyle w:val="Encabezado"/>
+    </w:pPr>
   </w:p>
 </w:hdr>
 </file>

</xml_diff>